<commit_message>
Add ninja to cookbook proposal
</commit_message>
<xml_diff>
--- a/2014/nodejs-cookbook/TS2014_NodeJSCookbook.docx
+++ b/2014/nodejs-cookbook/TS2014_NodeJSCookbook.docx
@@ -460,15 +460,7 @@
                   </w:rPr>
                 </w:pPr>
                 <w:r>
-                  <w:t xml:space="preserve">Guillaume Brossard previously worked at GRIP Entertainment, where he designed and built an artificial intelligence behavior tree system for the video game industry, and at </w:t>
-                </w:r>
-                <w:proofErr w:type="spellStart"/>
-                <w:r>
-                  <w:t>Bluestreak</w:t>
-                </w:r>
-                <w:proofErr w:type="spellEnd"/>
-                <w:r>
-                  <w:t xml:space="preserve"> Technology, developing on a real-time Adobe Flash compatible rendering engine for embedded devices.</w:t>
+                  <w:t>Guillaume Brossard previously worked at GRIP Entertainment, where he designed and built an artificial intelligence behavior tree system for the video game industry, and at Bluestreak Technology, developing on a real-time Adobe Flash compatible rendering engine for embedded devices.</w:t>
                 </w:r>
                 <w:r>
                   <w:br/>
@@ -570,6 +562,7 @@
         </w:placeholder>
         <w:text w:multiLine="1"/>
       </w:sdtPr>
+      <w:sdtEndPr/>
       <w:sdtContent>
         <w:p>
           <w:pPr>
@@ -616,11 +609,6 @@
               <w:rFonts w:ascii="Frutiger Next LT W1G" w:hAnsi="Frutiger Next LT W1G"/>
             </w:rPr>
             <w:br/>
-          </w:r>
-          <w:r>
-            <w:rPr>
-              <w:rFonts w:ascii="Frutiger Next LT W1G" w:hAnsi="Frutiger Next LT W1G"/>
-            </w:rPr>
             <w:t>The goal of this presentation is to share a set of patterns and good practice</w:t>
           </w:r>
           <w:r>
@@ -633,13 +621,7 @@
             <w:rPr>
               <w:rFonts w:ascii="Frutiger Next LT W1G" w:hAnsi="Frutiger Next LT W1G"/>
             </w:rPr>
-            <w:t xml:space="preserve"> when writi</w:t>
-          </w:r>
-          <w:r>
-            <w:rPr>
-              <w:rFonts w:ascii="Frutiger Next LT W1G" w:hAnsi="Frutiger Next LT W1G"/>
-            </w:rPr>
-            <w:t xml:space="preserve">ng a REST service with Node.js. This presentation is for developers by developers, and will focus at helping developers writing robust and reusable </w:t>
+            <w:t xml:space="preserve"> when writing a REST service with Node.js. This presentation is for developers by developers, and will focus at helping developers writing robust and reusable </w:t>
           </w:r>
           <w:r>
             <w:rPr>
@@ -689,16 +671,8 @@
               <w:rFonts w:ascii="Frutiger Next LT W1G" w:hAnsi="Frutiger Next LT W1G"/>
             </w:rPr>
             <w:br/>
-            <w:t xml:space="preserve">- Express </w:t>
+            <w:t>- Express Middlewares</w:t>
           </w:r>
-          <w:proofErr w:type="spellStart"/>
-          <w:r>
-            <w:rPr>
-              <w:rFonts w:ascii="Frutiger Next LT W1G" w:hAnsi="Frutiger Next LT W1G"/>
-            </w:rPr>
-            <w:t>Middlewares</w:t>
-          </w:r>
-          <w:proofErr w:type="spellEnd"/>
           <w:r>
             <w:rPr>
               <w:rFonts w:ascii="Frutiger Next LT W1G" w:hAnsi="Frutiger Next LT W1G"/>
@@ -971,10 +945,7 @@
         <w:jc w:val="left"/>
       </w:pPr>
       <w:r>
-        <w:t xml:space="preserve">Service </w:t>
-      </w:r>
-      <w:r>
-        <w:t>Project Hierarchy</w:t>
+        <w:t>Service Project Hierarchy</w:t>
       </w:r>
     </w:p>
     <w:p>
@@ -1160,14 +1131,12 @@
         <w:spacing w:line="200" w:lineRule="exact"/>
         <w:jc w:val="left"/>
       </w:pPr>
-      <w:proofErr w:type="spellStart"/>
       <w:r>
         <w:t>a</w:t>
       </w:r>
       <w:r>
         <w:t>sync</w:t>
       </w:r>
-      <w:proofErr w:type="spellEnd"/>
     </w:p>
     <w:p>
       <w:pPr>
@@ -1219,11 +1188,9 @@
         <w:spacing w:line="200" w:lineRule="exact"/>
         <w:jc w:val="left"/>
       </w:pPr>
-      <w:proofErr w:type="spellStart"/>
       <w:r>
         <w:t>JSLint</w:t>
       </w:r>
-      <w:proofErr w:type="spellEnd"/>
     </w:p>
     <w:p>
       <w:pPr>
@@ -1261,8 +1228,6 @@
       <w:r>
         <w:t>Service configuration</w:t>
       </w:r>
-      <w:bookmarkStart w:id="0" w:name="_GoBack"/>
-      <w:bookmarkEnd w:id="0"/>
     </w:p>
     <w:p>
       <w:pPr>
@@ -1274,14 +1239,12 @@
         <w:spacing w:line="200" w:lineRule="exact"/>
         <w:jc w:val="left"/>
       </w:pPr>
-      <w:proofErr w:type="spellStart"/>
       <w:r>
         <w:t>n</w:t>
       </w:r>
       <w:r>
         <w:t>conf</w:t>
       </w:r>
-      <w:proofErr w:type="spellEnd"/>
     </w:p>
     <w:p>
       <w:pPr>
@@ -1300,10 +1263,7 @@
         <w:jc w:val="left"/>
       </w:pPr>
       <w:r>
-        <w:t xml:space="preserve">Useful </w:t>
-      </w:r>
-      <w:r>
-        <w:t>Libraries</w:t>
+        <w:t>Useful Libraries</w:t>
       </w:r>
     </w:p>
     <w:p>
@@ -1316,11 +1276,9 @@
         <w:spacing w:line="200" w:lineRule="exact"/>
         <w:jc w:val="left"/>
       </w:pPr>
-      <w:proofErr w:type="spellStart"/>
       <w:r>
         <w:t>superagent</w:t>
       </w:r>
-      <w:proofErr w:type="spellEnd"/>
     </w:p>
     <w:p>
       <w:pPr>
@@ -1333,13 +1291,8 @@
         <w:jc w:val="left"/>
       </w:pPr>
       <w:r>
-        <w:t xml:space="preserve">underscore / </w:t>
-      </w:r>
-      <w:proofErr w:type="spellStart"/>
-      <w:r>
-        <w:t>lodash</w:t>
-      </w:r>
-      <w:proofErr w:type="spellEnd"/>
+        <w:t>underscore / lodash</w:t>
+      </w:r>
     </w:p>
     <w:p>
       <w:pPr>
@@ -1372,10 +1325,7 @@
         <w:jc w:val="left"/>
       </w:pPr>
       <w:r>
-        <w:t>J</w:t>
-      </w:r>
-      <w:r>
-        <w:t>asmine</w:t>
+        <w:t>Jasmine</w:t>
       </w:r>
     </w:p>
     <w:p>
@@ -1409,10 +1359,7 @@
         <w:jc w:val="left"/>
       </w:pPr>
       <w:r>
-        <w:t>G</w:t>
-      </w:r>
-      <w:r>
-        <w:t>runt</w:t>
+        <w:t>Grunt</w:t>
       </w:r>
     </w:p>
     <w:p>
@@ -1459,11 +1406,9 @@
         <w:spacing w:line="200" w:lineRule="exact"/>
         <w:jc w:val="left"/>
       </w:pPr>
-      <w:proofErr w:type="spellStart"/>
       <w:r>
         <w:t>WebStorm</w:t>
       </w:r>
-      <w:proofErr w:type="spellEnd"/>
     </w:p>
     <w:p>
       <w:pPr>
@@ -1510,15 +1455,7 @@
         <w:jc w:val="left"/>
       </w:pPr>
       <w:r>
-        <w:t>logging (</w:t>
-      </w:r>
-      <w:proofErr w:type="spellStart"/>
-      <w:r>
-        <w:t>winston</w:t>
-      </w:r>
-      <w:proofErr w:type="spellEnd"/>
-      <w:r>
-        <w:t>)</w:t>
+        <w:t>logging (winston)</w:t>
       </w:r>
     </w:p>
     <w:p>
@@ -1532,15 +1469,7 @@
         <w:jc w:val="left"/>
       </w:pPr>
       <w:r>
-        <w:t xml:space="preserve">tracing (tracing middleware + </w:t>
-      </w:r>
-      <w:proofErr w:type="spellStart"/>
-      <w:r>
-        <w:t>winston</w:t>
-      </w:r>
-      <w:proofErr w:type="spellEnd"/>
-      <w:r>
-        <w:t>)</w:t>
+        <w:t>tracing (tracing middleware + winston)</w:t>
       </w:r>
       <w:r>
         <w:t xml:space="preserve"> </w:t>
@@ -1556,14 +1485,9 @@
         <w:spacing w:line="200" w:lineRule="exact"/>
         <w:jc w:val="left"/>
       </w:pPr>
-      <w:proofErr w:type="spellStart"/>
-      <w:r>
-        <w:t>l</w:t>
-      </w:r>
-      <w:r>
-        <w:t>ongjohn</w:t>
-      </w:r>
-      <w:proofErr w:type="spellEnd"/>
+      <w:r>
+        <w:t>longjohn</w:t>
+      </w:r>
     </w:p>
     <w:p>
       <w:pPr>
@@ -1679,9 +1603,73 @@
       </w:r>
     </w:p>
     <w:p/>
+    <w:p>
+      <w:r>
+        <w:rPr>
+          <w:noProof/>
+          <w:lang w:eastAsia="en-US"/>
+        </w:rPr>
+        <w:lastRenderedPageBreak/>
+        <w:drawing>
+          <wp:anchor distT="0" distB="0" distL="114300" distR="114300" simplePos="0" relativeHeight="251658240" behindDoc="0" locked="0" layoutInCell="1" allowOverlap="1">
+            <wp:simplePos x="0" y="0"/>
+            <wp:positionH relativeFrom="column">
+              <wp:posOffset>1381125</wp:posOffset>
+            </wp:positionH>
+            <wp:positionV relativeFrom="paragraph">
+              <wp:posOffset>2495550</wp:posOffset>
+            </wp:positionV>
+            <wp:extent cx="2972435" cy="3039110"/>
+            <wp:effectExtent l="0" t="0" r="0" b="0"/>
+            <wp:wrapSquare wrapText="bothSides"/>
+            <wp:docPr id="4" name="Picture 4"/>
+            <wp:cNvGraphicFramePr>
+              <a:graphicFrameLocks xmlns:a="http://schemas.openxmlformats.org/drawingml/2006/main" noChangeAspect="1"/>
+            </wp:cNvGraphicFramePr>
+            <a:graphic xmlns:a="http://schemas.openxmlformats.org/drawingml/2006/main">
+              <a:graphicData uri="http://schemas.openxmlformats.org/drawingml/2006/picture">
+                <pic:pic xmlns:pic="http://schemas.openxmlformats.org/drawingml/2006/picture">
+                  <pic:nvPicPr>
+                    <pic:cNvPr id="0" name="NodeNinja_Transparent.png"/>
+                    <pic:cNvPicPr/>
+                  </pic:nvPicPr>
+                  <pic:blipFill>
+                    <a:blip r:embed="rId12">
+                      <a:extLst>
+                        <a:ext uri="{28A0092B-C50C-407E-A947-70E740481C1C}">
+                          <a14:useLocalDpi xmlns:a14="http://schemas.microsoft.com/office/drawing/2010/main" val="0"/>
+                        </a:ext>
+                      </a:extLst>
+                    </a:blip>
+                    <a:stretch>
+                      <a:fillRect/>
+                    </a:stretch>
+                  </pic:blipFill>
+                  <pic:spPr>
+                    <a:xfrm>
+                      <a:off x="0" y="0"/>
+                      <a:ext cx="2972435" cy="3039110"/>
+                    </a:xfrm>
+                    <a:prstGeom prst="rect">
+                      <a:avLst/>
+                    </a:prstGeom>
+                  </pic:spPr>
+                </pic:pic>
+              </a:graphicData>
+            </a:graphic>
+            <wp14:sizeRelH relativeFrom="page">
+              <wp14:pctWidth>0</wp14:pctWidth>
+            </wp14:sizeRelH>
+            <wp14:sizeRelV relativeFrom="page">
+              <wp14:pctHeight>0</wp14:pctHeight>
+            </wp14:sizeRelV>
+          </wp:anchor>
+        </w:drawing>
+      </w:r>
+    </w:p>
     <w:sectPr>
-      <w:headerReference w:type="default" r:id="rId12"/>
-      <w:footerReference w:type="default" r:id="rId13"/>
+      <w:headerReference w:type="default" r:id="rId13"/>
+      <w:footerReference w:type="default" r:id="rId14"/>
       <w:pgSz w:w="11906" w:h="16838"/>
       <w:pgMar w:top="1253" w:right="1800" w:bottom="1440" w:left="1800" w:header="432" w:footer="964" w:gutter="0"/>
       <w:cols w:space="425"/>
@@ -3798,9 +3786,8 @@
     <w:panose1 w:val="020B0604030504040204"/>
     <w:charset w:val="00"/>
     <w:family w:val="swiss"/>
-    <w:notTrueType/>
     <w:pitch w:val="variable"/>
-    <w:sig w:usb0="00000003" w:usb1="00000000" w:usb2="00000000" w:usb3="00000000" w:csb0="00000001" w:csb1="00000000"/>
+    <w:sig w:usb0="E1002EFF" w:usb1="C000605B" w:usb2="00000029" w:usb3="00000000" w:csb0="000101FF" w:csb1="00000000"/>
   </w:font>
   <w:font w:name="Frutiger Next LT W1G">
     <w:panose1 w:val="00000000000000000000"/>
@@ -3837,6 +3824,7 @@
     <w:rsid w:val="0005151F"/>
     <w:rsid w:val="00053D8D"/>
     <w:rsid w:val="00067F25"/>
+    <w:rsid w:val="003B679D"/>
     <w:rsid w:val="0049705F"/>
     <w:rsid w:val="004B0842"/>
     <w:rsid w:val="006304FD"/>
@@ -4803,21 +4791,6 @@
 </file>
 
 <file path=customXml/item1.xml><?xml version="1.0" encoding="utf-8"?>
-<p:properties xmlns:p="http://schemas.microsoft.com/office/2006/metadata/properties" xmlns:xsi="http://www.w3.org/2001/XMLSchema-instance">
-  <documentManagement/>
-</p:properties>
-</file>
-
-<file path=customXml/item2.xml><?xml version="1.0" encoding="utf-8"?>
-<?mso-contentType ?>
-<FormTemplates xmlns="http://schemas.microsoft.com/sharepoint/v3/contenttype/forms">
-  <Display>DocumentLibraryForm</Display>
-  <Edit>DocumentLibraryForm</Edit>
-  <New>DocumentLibraryForm</New>
-</FormTemplates>
-</file>
-
-<file path=customXml/item3.xml><?xml version="1.0" encoding="utf-8"?>
 <ct:contentTypeSchema xmlns:ct="http://schemas.microsoft.com/office/2006/metadata/contentType" xmlns:ma="http://schemas.microsoft.com/office/2006/metadata/properties/metaAttributes" ct:_="" ma:_="" ma:contentTypeName="Document" ma:contentTypeID="0x01010084BDEA35F16FD64EAFB50D24D0B278CC" ma:contentTypeVersion="0" ma:contentTypeDescription="Create a new document." ma:contentTypeScope="" ma:versionID="0b7f5383295ef2e64e89ac2495ff3d4e">
   <xsd:schema xmlns:xsd="http://www.w3.org/2001/XMLSchema" xmlns:xs="http://www.w3.org/2001/XMLSchema" xmlns:p="http://schemas.microsoft.com/office/2006/metadata/properties" targetNamespace="http://schemas.microsoft.com/office/2006/metadata/properties" ma:root="true" ma:fieldsID="c64490b4aec6201516c3a874156f37b2">
     <xsd:element name="properties">
@@ -4931,27 +4904,26 @@
 </ct:contentTypeSchema>
 </file>
 
+<file path=customXml/item2.xml><?xml version="1.0" encoding="utf-8"?>
+<?mso-contentType ?>
+<FormTemplates xmlns="http://schemas.microsoft.com/sharepoint/v3/contenttype/forms">
+  <Display>DocumentLibraryForm</Display>
+  <Edit>DocumentLibraryForm</Edit>
+  <New>DocumentLibraryForm</New>
+</FormTemplates>
+</file>
+
+<file path=customXml/item3.xml><?xml version="1.0" encoding="utf-8"?>
+<p:properties xmlns:p="http://schemas.microsoft.com/office/2006/metadata/properties" xmlns:xsi="http://www.w3.org/2001/XMLSchema-instance">
+  <documentManagement/>
+</p:properties>
+</file>
+
 <file path=customXml/item4.xml><?xml version="1.0" encoding="utf-8"?>
 <b:Sources xmlns:b="http://schemas.openxmlformats.org/officeDocument/2006/bibliography" xmlns="http://schemas.openxmlformats.org/officeDocument/2006/bibliography" SelectedStyle="\APA.XSL" StyleName="APA"/>
 </file>
 
 <file path=customXml/itemProps1.xml><?xml version="1.0" encoding="utf-8"?>
-<ds:datastoreItem xmlns:ds="http://schemas.openxmlformats.org/officeDocument/2006/customXml" ds:itemID="{3D45F2AD-A5BA-43A9-AA47-2EF881BB5ACB}">
-  <ds:schemaRefs>
-    <ds:schemaRef ds:uri="http://schemas.microsoft.com/office/2006/metadata/properties"/>
-  </ds:schemaRefs>
-</ds:datastoreItem>
-</file>
-
-<file path=customXml/itemProps2.xml><?xml version="1.0" encoding="utf-8"?>
-<ds:datastoreItem xmlns:ds="http://schemas.openxmlformats.org/officeDocument/2006/customXml" ds:itemID="{951E4124-AB40-4235-9429-5E604E0B3C36}">
-  <ds:schemaRefs>
-    <ds:schemaRef ds:uri="http://schemas.microsoft.com/sharepoint/v3/contenttype/forms"/>
-  </ds:schemaRefs>
-</ds:datastoreItem>
-</file>
-
-<file path=customXml/itemProps3.xml><?xml version="1.0" encoding="utf-8"?>
 <ds:datastoreItem xmlns:ds="http://schemas.openxmlformats.org/officeDocument/2006/customXml" ds:itemID="{036FC4EC-F402-4935-AEF0-231DE34FAC49}">
   <ds:schemaRefs>
     <ds:schemaRef ds:uri="http://schemas.microsoft.com/office/2006/metadata/contentType"/>
@@ -4967,8 +4939,24 @@
 </ds:datastoreItem>
 </file>
 
+<file path=customXml/itemProps2.xml><?xml version="1.0" encoding="utf-8"?>
+<ds:datastoreItem xmlns:ds="http://schemas.openxmlformats.org/officeDocument/2006/customXml" ds:itemID="{951E4124-AB40-4235-9429-5E604E0B3C36}">
+  <ds:schemaRefs>
+    <ds:schemaRef ds:uri="http://schemas.microsoft.com/sharepoint/v3/contenttype/forms"/>
+  </ds:schemaRefs>
+</ds:datastoreItem>
+</file>
+
+<file path=customXml/itemProps3.xml><?xml version="1.0" encoding="utf-8"?>
+<ds:datastoreItem xmlns:ds="http://schemas.openxmlformats.org/officeDocument/2006/customXml" ds:itemID="{3D45F2AD-A5BA-43A9-AA47-2EF881BB5ACB}">
+  <ds:schemaRefs>
+    <ds:schemaRef ds:uri="http://schemas.microsoft.com/office/2006/metadata/properties"/>
+  </ds:schemaRefs>
+</ds:datastoreItem>
+</file>
+
 <file path=customXml/itemProps4.xml><?xml version="1.0" encoding="utf-8"?>
-<ds:datastoreItem xmlns:ds="http://schemas.openxmlformats.org/officeDocument/2006/customXml" ds:itemID="{9A5048FF-58E6-4C8B-9085-1FDF6FF47F9F}">
+<ds:datastoreItem xmlns:ds="http://schemas.openxmlformats.org/officeDocument/2006/customXml" ds:itemID="{65D92167-0085-4AB0-8C1C-0A92F73A5059}">
   <ds:schemaRefs>
     <ds:schemaRef ds:uri="http://schemas.openxmlformats.org/officeDocument/2006/bibliography"/>
   </ds:schemaRefs>

</xml_diff>